<commit_message>
aggiornamento documentazione generica progetto
</commit_message>
<xml_diff>
--- a/planningIncontri.docx
+++ b/planningIncontri.docx
@@ -4,20 +4,83 @@
   <w:body>
     <w:p>
       <w:r>
-        <w:t>21/12/2021 – iterazione 0;</w:t>
-      </w:r>
+        <w:t xml:space="preserve">21/12/2021 – iterazione </w:t>
+      </w:r>
+      <w:proofErr w:type="gramStart"/>
+      <w:r>
+        <w:t>0;</w:t>
+      </w:r>
+      <w:proofErr w:type="gramEnd"/>
     </w:p>
     <w:p>
       <w:r>
-        <w:t>23/12/2021 – rifinitura iterazione 0;</w:t>
-      </w:r>
+        <w:t xml:space="preserve">23/12/2021 – rifinitura iterazione </w:t>
+      </w:r>
+      <w:proofErr w:type="gramStart"/>
+      <w:r>
+        <w:t>0;</w:t>
+      </w:r>
+      <w:proofErr w:type="gramEnd"/>
     </w:p>
     <w:p>
       <w:r>
-        <w:t>24/01/2022 – iterazione 1;</w:t>
-      </w:r>
+        <w:t xml:space="preserve">24/01/2022 – iterazione </w:t>
+      </w:r>
+      <w:proofErr w:type="gramStart"/>
+      <w:r>
+        <w:t>1;</w:t>
+      </w:r>
+      <w:proofErr w:type="gramEnd"/>
     </w:p>
-    <w:p/>
+    <w:p>
+      <w:r>
+        <w:t xml:space="preserve">26/01/2022 – rifinitura iterazione </w:t>
+      </w:r>
+      <w:proofErr w:type="gramStart"/>
+      <w:r>
+        <w:t>1;</w:t>
+      </w:r>
+      <w:proofErr w:type="gramEnd"/>
+    </w:p>
+    <w:p>
+      <w:pPr>
+        <w:rPr>
+          <w:lang w:val="it-IT"/>
+        </w:rPr>
+      </w:pPr>
+      <w:r>
+        <w:rPr>
+          <w:lang w:val="it-IT"/>
+        </w:rPr>
+        <w:t>27/01/2022 – rifinitura iterazione 1 / iterazione 2;</w:t>
+      </w:r>
+    </w:p>
+    <w:p>
+      <w:pPr>
+        <w:rPr>
+          <w:lang w:val="it-IT"/>
+        </w:rPr>
+      </w:pPr>
+      <w:r>
+        <w:rPr>
+          <w:lang w:val="it-IT"/>
+        </w:rPr>
+        <w:t>02/02/2022 – rifinitura iterazione 1 / iterazione 2</w:t>
+      </w:r>
+      <w:r>
+        <w:rPr>
+          <w:lang w:val="it-IT"/>
+        </w:rPr>
+        <w:t>;</w:t>
+      </w:r>
+    </w:p>
+    <w:p>
+      <w:pPr>
+        <w:rPr>
+          <w:lang w:val="it-IT"/>
+        </w:rPr>
+      </w:pPr>
+    </w:p>
     <w:sectPr>
       <w:pgSz w:w="11906" w:h="16838"/>
       <w:pgMar w:top="1440" w:right="1440" w:bottom="1440" w:left="1440" w:header="708" w:footer="708" w:gutter="0"/>

</xml_diff>

<commit_message>
aggiunta incontri pianificati a planner
</commit_message>
<xml_diff>
--- a/planningIncontri.docx
+++ b/planningIncontri.docx
@@ -3,44 +3,56 @@
 <w:document xmlns:wpc="http://schemas.microsoft.com/office/word/2010/wordprocessingCanvas" xmlns:cx="http://schemas.microsoft.com/office/drawing/2014/chartex" xmlns:cx1="http://schemas.microsoft.com/office/drawing/2015/9/8/chartex" xmlns:cx2="http://schemas.microsoft.com/office/drawing/2015/10/21/chartex" xmlns:cx3="http://schemas.microsoft.com/office/drawing/2016/5/9/chartex" xmlns:cx4="http://schemas.microsoft.com/office/drawing/2016/5/10/chartex" xmlns:cx5="http://schemas.microsoft.com/office/drawing/2016/5/11/chartex" xmlns:cx6="http://schemas.microsoft.com/office/drawing/2016/5/12/chartex" xmlns:cx7="http://schemas.microsoft.com/office/drawing/2016/5/13/chartex" xmlns:cx8="http://schemas.microsoft.com/office/drawing/2016/5/14/chartex" xmlns:mc="http://schemas.openxmlformats.org/markup-compatibility/2006" xmlns:aink="http://schemas.microsoft.com/office/drawing/2016/ink" xmlns:am3d="http://schemas.microsoft.com/office/drawing/2017/model3d" xmlns:o="urn:schemas-microsoft-com:office:office" xmlns:r="http://schemas.openxmlformats.org/officeDocument/2006/relationships" xmlns:m="http://schemas.openxmlformats.org/officeDocument/2006/math" xmlns:v="urn:schemas-microsoft-com:vml" xmlns:wp14="http://schemas.microsoft.com/office/word/2010/wordprocessingDrawing" xmlns:wp="http://schemas.openxmlformats.org/drawingml/2006/wordprocessingDrawing" xmlns:w10="urn:schemas-microsoft-com:office:word" xmlns:w="http://schemas.openxmlformats.org/wordprocessingml/2006/main" xmlns:w14="http://schemas.microsoft.com/office/word/2010/wordml" xmlns:w15="http://schemas.microsoft.com/office/word/2012/wordml" xmlns:w16cex="http://schemas.microsoft.com/office/word/2018/wordml/cex" xmlns:w16cid="http://schemas.microsoft.com/office/word/2016/wordml/cid" xmlns:w16="http://schemas.microsoft.com/office/word/2018/wordml" xmlns:w16sdtdh="http://schemas.microsoft.com/office/word/2020/wordml/sdtdatahash" xmlns:w16se="http://schemas.microsoft.com/office/word/2015/wordml/symex" xmlns:wpg="http://schemas.microsoft.com/office/word/2010/wordprocessingGroup" xmlns:wpi="http://schemas.microsoft.com/office/word/2010/wordprocessingInk" xmlns:wne="http://schemas.microsoft.com/office/word/2006/wordml" xmlns:wps="http://schemas.microsoft.com/office/word/2010/wordprocessingShape" mc:Ignorable="w14 w15 w16se w16cid w16 w16cex w16sdtdh wp14">
   <w:body>
     <w:p>
+      <w:pPr>
+        <w:rPr>
+          <w:lang w:val="it-IT"/>
+        </w:rPr>
+      </w:pPr>
       <w:r>
-        <w:t xml:space="preserve">21/12/2021 – iterazione </w:t>
+        <w:rPr>
+          <w:lang w:val="it-IT"/>
+        </w:rPr>
+        <w:t>21/12/2021 – iterazione 0;</w:t>
       </w:r>
-      <w:proofErr w:type="gramStart"/>
-      <w:r>
-        <w:t>0;</w:t>
-      </w:r>
-      <w:proofErr w:type="gramEnd"/>
     </w:p>
     <w:p>
+      <w:pPr>
+        <w:rPr>
+          <w:lang w:val="it-IT"/>
+        </w:rPr>
+      </w:pPr>
       <w:r>
-        <w:t xml:space="preserve">23/12/2021 – rifinitura iterazione </w:t>
+        <w:rPr>
+          <w:lang w:val="it-IT"/>
+        </w:rPr>
+        <w:t>23/12/2021 – rifinitura iterazione 0;</w:t>
       </w:r>
-      <w:proofErr w:type="gramStart"/>
-      <w:r>
-        <w:t>0;</w:t>
-      </w:r>
-      <w:proofErr w:type="gramEnd"/>
     </w:p>
     <w:p>
+      <w:pPr>
+        <w:rPr>
+          <w:lang w:val="it-IT"/>
+        </w:rPr>
+      </w:pPr>
       <w:r>
-        <w:t xml:space="preserve">24/01/2022 – iterazione </w:t>
+        <w:rPr>
+          <w:lang w:val="it-IT"/>
+        </w:rPr>
+        <w:t>24/01/2022 – iterazione 1;</w:t>
       </w:r>
-      <w:proofErr w:type="gramStart"/>
-      <w:r>
-        <w:t>1;</w:t>
-      </w:r>
-      <w:proofErr w:type="gramEnd"/>
     </w:p>
     <w:p>
+      <w:pPr>
+        <w:rPr>
+          <w:lang w:val="it-IT"/>
+        </w:rPr>
+      </w:pPr>
       <w:r>
-        <w:t xml:space="preserve">26/01/2022 – rifinitura iterazione </w:t>
+        <w:rPr>
+          <w:lang w:val="it-IT"/>
+        </w:rPr>
+        <w:t>26/01/2022 – rifinitura iterazione 1;</w:t>
       </w:r>
-      <w:proofErr w:type="gramStart"/>
-      <w:r>
-        <w:t>1;</w:t>
-      </w:r>
-      <w:proofErr w:type="gramEnd"/>
     </w:p>
     <w:p>
       <w:pPr>
@@ -72,6 +84,20 @@
           <w:lang w:val="it-IT"/>
         </w:rPr>
         <w:t>;</w:t>
+      </w:r>
+    </w:p>
+    <w:p>
+      <w:pPr>
+        <w:ind w:left="1440" w:hanging="1440"/>
+        <w:rPr>
+          <w:lang w:val="it-IT"/>
+        </w:rPr>
+      </w:pPr>
+      <w:r>
+        <w:rPr>
+          <w:lang w:val="it-IT"/>
+        </w:rPr>
+        <w:t>14/02/2022 – rifinitura iterazione 1 / iterazione 2;</w:t>
       </w:r>
     </w:p>
     <w:p>

</xml_diff>

<commit_message>
doc iterazione 3 fino a testing (manca flowchart)
</commit_message>
<xml_diff>
--- a/planningIncontri.docx
+++ b/planningIncontri.docx
@@ -343,53 +343,49 @@
         <w:rPr>
           <w:lang w:val="it-IT"/>
         </w:rPr>
-        <w:t xml:space="preserve">02/03/2022 - </w:t>
-      </w:r>
-      <w:r>
-        <w:rPr>
-          <w:lang w:val="it-IT"/>
-        </w:rPr>
-        <w:t>iterazione 3 / stesura documentazione definitiva;</w:t>
-      </w:r>
-    </w:p>
-    <w:p>
-      <w:pPr>
-        <w:ind w:left="1440" w:hanging="1440"/>
-        <w:rPr>
-          <w:lang w:val="it-IT"/>
-        </w:rPr>
-      </w:pPr>
-      <w:r>
-        <w:rPr>
-          <w:lang w:val="it-IT"/>
-        </w:rPr>
-        <w:t xml:space="preserve">03/03/2022 </w:t>
-      </w:r>
-      <w:r>
-        <w:rPr>
-          <w:lang w:val="it-IT"/>
-        </w:rPr>
-        <w:t>- iterazione 3 / stesura documentazione definitiva;</w:t>
-      </w:r>
-    </w:p>
-    <w:p>
-      <w:pPr>
-        <w:ind w:left="1440" w:hanging="1440"/>
-        <w:rPr>
-          <w:lang w:val="it-IT"/>
-        </w:rPr>
-      </w:pPr>
-      <w:r>
-        <w:rPr>
-          <w:lang w:val="it-IT"/>
-        </w:rPr>
-        <w:t xml:space="preserve">04/03/2022 </w:t>
-      </w:r>
-      <w:r>
-        <w:rPr>
-          <w:lang w:val="it-IT"/>
-        </w:rPr>
-        <w:t>- iterazione 3 / stesura documentazione definitiva;</w:t>
+        <w:t>02/03/2022 - iterazione 3 / stesura documentazione definitiva;</w:t>
+      </w:r>
+    </w:p>
+    <w:p>
+      <w:pPr>
+        <w:ind w:left="1440" w:hanging="1440"/>
+        <w:rPr>
+          <w:lang w:val="it-IT"/>
+        </w:rPr>
+      </w:pPr>
+      <w:r>
+        <w:rPr>
+          <w:lang w:val="it-IT"/>
+        </w:rPr>
+        <w:t>03/03/2022 - iterazione 3 / stesura documentazione definitiva;</w:t>
+      </w:r>
+    </w:p>
+    <w:p>
+      <w:pPr>
+        <w:ind w:left="1440" w:hanging="1440"/>
+        <w:rPr>
+          <w:lang w:val="it-IT"/>
+        </w:rPr>
+      </w:pPr>
+      <w:r>
+        <w:rPr>
+          <w:lang w:val="it-IT"/>
+        </w:rPr>
+        <w:t>04/03/2022 - iterazione 3 / stesura documentazione definitiva;</w:t>
+      </w:r>
+    </w:p>
+    <w:p>
+      <w:pPr>
+        <w:ind w:left="1440" w:hanging="1440"/>
+        <w:rPr>
+          <w:lang w:val="it-IT"/>
+        </w:rPr>
+      </w:pPr>
+      <w:r>
+        <w:rPr>
+          <w:lang w:val="it-IT"/>
+        </w:rPr>
+        <w:t>07/03/2022 – chiusura progetto;</w:t>
       </w:r>
     </w:p>
     <w:p>

</xml_diff>